<commit_message>
2018 - 04 - 21
스킬 테트라이크 추가. 탄성계수 수정. 나무니까 탄성계수를 낮게 줌.

기존 리지드큐브와 땅 충돌시 재귀하는거 지움. 생각해보니 그냥 다음프레임에 넘겨도 되는거였음. 이렇게 하니 프레임 약간 올라감.
</commit_message>
<xml_diff>
--- a/기획서,발표자료/졸업작품기획.docx
+++ b/기획서,발표자료/졸업작품기획.docx
@@ -1,6 +1,6 @@
 
 <file path=word/document.xml><?xml version="1.0" encoding="utf-8"?>
-<w:document xmlns:wpc="http://schemas.microsoft.com/office/word/2010/wordprocessingCanvas" xmlns:mc="http://schemas.openxmlformats.org/markup-compatibility/2006" xmlns:o="urn:schemas-microsoft-com:office:office" xmlns:r="http://schemas.openxmlformats.org/officeDocument/2006/relationships" xmlns:m="http://schemas.openxmlformats.org/officeDocument/2006/math" xmlns:v="urn:schemas-microsoft-com:vml" xmlns:wp14="http://schemas.microsoft.com/office/word/2010/wordprocessingDrawing" xmlns:wp="http://schemas.openxmlformats.org/drawingml/2006/wordprocessingDrawing" xmlns:w10="urn:schemas-microsoft-com:office:word" xmlns:w="http://schemas.openxmlformats.org/wordprocessingml/2006/main" xmlns:w14="http://schemas.microsoft.com/office/word/2010/wordml" xmlns:w15="http://schemas.microsoft.com/office/word/2012/wordml" xmlns:wpg="http://schemas.microsoft.com/office/word/2010/wordprocessingGroup" xmlns:wpi="http://schemas.microsoft.com/office/word/2010/wordprocessingInk" xmlns:wne="http://schemas.microsoft.com/office/word/2006/wordml" xmlns:wps="http://schemas.microsoft.com/office/word/2010/wordprocessingShape" mc:Ignorable="w14 w15 wp14">
+<w:document xmlns:wpc="http://schemas.microsoft.com/office/word/2010/wordprocessingCanvas" xmlns:cx="http://schemas.microsoft.com/office/drawing/2014/chartex" xmlns:cx1="http://schemas.microsoft.com/office/drawing/2015/9/8/chartex" xmlns:mc="http://schemas.openxmlformats.org/markup-compatibility/2006" xmlns:o="urn:schemas-microsoft-com:office:office" xmlns:r="http://schemas.openxmlformats.org/officeDocument/2006/relationships" xmlns:m="http://schemas.openxmlformats.org/officeDocument/2006/math" xmlns:v="urn:schemas-microsoft-com:vml" xmlns:wp14="http://schemas.microsoft.com/office/word/2010/wordprocessingDrawing" xmlns:wp="http://schemas.openxmlformats.org/drawingml/2006/wordprocessingDrawing" xmlns:w10="urn:schemas-microsoft-com:office:word" xmlns:w="http://schemas.openxmlformats.org/wordprocessingml/2006/main" xmlns:w14="http://schemas.microsoft.com/office/word/2010/wordml" xmlns:w15="http://schemas.microsoft.com/office/word/2012/wordml" xmlns:w16se="http://schemas.microsoft.com/office/word/2015/wordml/symex" xmlns:wpg="http://schemas.microsoft.com/office/word/2010/wordprocessingGroup" xmlns:wpi="http://schemas.microsoft.com/office/word/2010/wordprocessingInk" xmlns:wne="http://schemas.microsoft.com/office/word/2006/wordml" xmlns:wps="http://schemas.microsoft.com/office/word/2010/wordprocessingShape" mc:Ignorable="w14 w15 w16se wp14">
   <w:body>
     <w:p>
       <w:pPr>
@@ -2304,7 +2304,15 @@
         <w:t>초,</w:t>
       </w:r>
       <w:r>
-        <w:t xml:space="preserve"> 80cm </w:t>
+        <w:t xml:space="preserve"> </w:t>
+      </w:r>
+      <w:r>
+        <w:t>12</w:t>
+      </w:r>
+      <w:bookmarkStart w:id="0" w:name="_GoBack"/>
+      <w:bookmarkEnd w:id="0"/>
+      <w:r>
+        <w:t xml:space="preserve">0cm </w:t>
       </w:r>
       <w:r>
         <w:rPr>
@@ -2564,7 +2572,6 @@
           <w:tab w:val="left" w:pos="3052"/>
         </w:tabs>
         <w:rPr>
-          <w:rFonts w:hint="eastAsia"/>
           <w:sz w:val="24"/>
           <w:szCs w:val="24"/>
         </w:rPr>
@@ -2578,7 +2585,6 @@
         </w:tabs>
         <w:ind w:leftChars="0" w:left="284"/>
         <w:rPr>
-          <w:rFonts w:hint="eastAsia"/>
           <w:sz w:val="24"/>
           <w:szCs w:val="24"/>
         </w:rPr>
@@ -4054,7 +4060,6 @@
           <w:tab w:val="left" w:pos="3052"/>
         </w:tabs>
         <w:rPr>
-          <w:rFonts w:hint="eastAsia"/>
           <w:b/>
           <w:sz w:val="24"/>
           <w:szCs w:val="24"/>
@@ -4101,18 +4106,7 @@
           <w:sz w:val="24"/>
           <w:szCs w:val="24"/>
         </w:rPr>
-        <w:t>층에서 움직일 수 없으며, 올</w:t>
-      </w:r>
-      <w:bookmarkStart w:id="0" w:name="_GoBack"/>
-      <w:bookmarkEnd w:id="0"/>
-      <w:r>
-        <w:rPr>
-          <w:rFonts w:hint="eastAsia"/>
-          <w:b/>
-          <w:sz w:val="24"/>
-          <w:szCs w:val="24"/>
-        </w:rPr>
-        <w:t>라오는 플레이어들을 공격한다.</w:t>
+        <w:t>층에서 움직일 수 없으며, 올라오는 플레이어들을 공격한다.</w:t>
       </w:r>
     </w:p>
     <w:sectPr>
@@ -4126,7 +4120,7 @@
 </file>
 
 <file path=word/endnotes.xml><?xml version="1.0" encoding="utf-8"?>
-<w:endnotes xmlns:wpc="http://schemas.microsoft.com/office/word/2010/wordprocessingCanvas" xmlns:mc="http://schemas.openxmlformats.org/markup-compatibility/2006" xmlns:o="urn:schemas-microsoft-com:office:office" xmlns:r="http://schemas.openxmlformats.org/officeDocument/2006/relationships" xmlns:m="http://schemas.openxmlformats.org/officeDocument/2006/math" xmlns:v="urn:schemas-microsoft-com:vml" xmlns:wp14="http://schemas.microsoft.com/office/word/2010/wordprocessingDrawing" xmlns:wp="http://schemas.openxmlformats.org/drawingml/2006/wordprocessingDrawing" xmlns:w10="urn:schemas-microsoft-com:office:word" xmlns:w="http://schemas.openxmlformats.org/wordprocessingml/2006/main" xmlns:w14="http://schemas.microsoft.com/office/word/2010/wordml" xmlns:w15="http://schemas.microsoft.com/office/word/2012/wordml" xmlns:wpg="http://schemas.microsoft.com/office/word/2010/wordprocessingGroup" xmlns:wpi="http://schemas.microsoft.com/office/word/2010/wordprocessingInk" xmlns:wne="http://schemas.microsoft.com/office/word/2006/wordml" xmlns:wps="http://schemas.microsoft.com/office/word/2010/wordprocessingShape" mc:Ignorable="w14 w15 wp14">
+<w:endnotes xmlns:wpc="http://schemas.microsoft.com/office/word/2010/wordprocessingCanvas" xmlns:cx="http://schemas.microsoft.com/office/drawing/2014/chartex" xmlns:cx1="http://schemas.microsoft.com/office/drawing/2015/9/8/chartex" xmlns:mc="http://schemas.openxmlformats.org/markup-compatibility/2006" xmlns:o="urn:schemas-microsoft-com:office:office" xmlns:r="http://schemas.openxmlformats.org/officeDocument/2006/relationships" xmlns:m="http://schemas.openxmlformats.org/officeDocument/2006/math" xmlns:v="urn:schemas-microsoft-com:vml" xmlns:wp14="http://schemas.microsoft.com/office/word/2010/wordprocessingDrawing" xmlns:wp="http://schemas.openxmlformats.org/drawingml/2006/wordprocessingDrawing" xmlns:w10="urn:schemas-microsoft-com:office:word" xmlns:w="http://schemas.openxmlformats.org/wordprocessingml/2006/main" xmlns:w14="http://schemas.microsoft.com/office/word/2010/wordml" xmlns:w15="http://schemas.microsoft.com/office/word/2012/wordml" xmlns:w16se="http://schemas.microsoft.com/office/word/2015/wordml/symex" xmlns:wpg="http://schemas.microsoft.com/office/word/2010/wordprocessingGroup" xmlns:wpi="http://schemas.microsoft.com/office/word/2010/wordprocessingInk" xmlns:wne="http://schemas.microsoft.com/office/word/2006/wordml" xmlns:wps="http://schemas.microsoft.com/office/word/2010/wordprocessingShape" mc:Ignorable="w14 w15 w16se wp14">
   <w:endnote w:type="separator" w:id="-1">
     <w:p>
       <w:pPr>
@@ -4151,7 +4145,7 @@
 </file>
 
 <file path=word/footnotes.xml><?xml version="1.0" encoding="utf-8"?>
-<w:footnotes xmlns:wpc="http://schemas.microsoft.com/office/word/2010/wordprocessingCanvas" xmlns:mc="http://schemas.openxmlformats.org/markup-compatibility/2006" xmlns:o="urn:schemas-microsoft-com:office:office" xmlns:r="http://schemas.openxmlformats.org/officeDocument/2006/relationships" xmlns:m="http://schemas.openxmlformats.org/officeDocument/2006/math" xmlns:v="urn:schemas-microsoft-com:vml" xmlns:wp14="http://schemas.microsoft.com/office/word/2010/wordprocessingDrawing" xmlns:wp="http://schemas.openxmlformats.org/drawingml/2006/wordprocessingDrawing" xmlns:w10="urn:schemas-microsoft-com:office:word" xmlns:w="http://schemas.openxmlformats.org/wordprocessingml/2006/main" xmlns:w14="http://schemas.microsoft.com/office/word/2010/wordml" xmlns:w15="http://schemas.microsoft.com/office/word/2012/wordml" xmlns:wpg="http://schemas.microsoft.com/office/word/2010/wordprocessingGroup" xmlns:wpi="http://schemas.microsoft.com/office/word/2010/wordprocessingInk" xmlns:wne="http://schemas.microsoft.com/office/word/2006/wordml" xmlns:wps="http://schemas.microsoft.com/office/word/2010/wordprocessingShape" mc:Ignorable="w14 w15 wp14">
+<w:footnotes xmlns:wpc="http://schemas.microsoft.com/office/word/2010/wordprocessingCanvas" xmlns:cx="http://schemas.microsoft.com/office/drawing/2014/chartex" xmlns:cx1="http://schemas.microsoft.com/office/drawing/2015/9/8/chartex" xmlns:mc="http://schemas.openxmlformats.org/markup-compatibility/2006" xmlns:o="urn:schemas-microsoft-com:office:office" xmlns:r="http://schemas.openxmlformats.org/officeDocument/2006/relationships" xmlns:m="http://schemas.openxmlformats.org/officeDocument/2006/math" xmlns:v="urn:schemas-microsoft-com:vml" xmlns:wp14="http://schemas.microsoft.com/office/word/2010/wordprocessingDrawing" xmlns:wp="http://schemas.openxmlformats.org/drawingml/2006/wordprocessingDrawing" xmlns:w10="urn:schemas-microsoft-com:office:word" xmlns:w="http://schemas.openxmlformats.org/wordprocessingml/2006/main" xmlns:w14="http://schemas.microsoft.com/office/word/2010/wordml" xmlns:w15="http://schemas.microsoft.com/office/word/2012/wordml" xmlns:w16se="http://schemas.microsoft.com/office/word/2015/wordml/symex" xmlns:wpg="http://schemas.microsoft.com/office/word/2010/wordprocessingGroup" xmlns:wpi="http://schemas.microsoft.com/office/word/2010/wordprocessingInk" xmlns:wne="http://schemas.microsoft.com/office/word/2006/wordml" xmlns:wps="http://schemas.microsoft.com/office/word/2010/wordprocessingShape" mc:Ignorable="w14 w15 w16se wp14">
   <w:footnote w:type="separator" w:id="-1">
     <w:p>
       <w:pPr>
@@ -4176,7 +4170,7 @@
 </file>
 
 <file path=word/numbering.xml><?xml version="1.0" encoding="utf-8"?>
-<w:numbering xmlns:wpc="http://schemas.microsoft.com/office/word/2010/wordprocessingCanvas" xmlns:mc="http://schemas.openxmlformats.org/markup-compatibility/2006" xmlns:o="urn:schemas-microsoft-com:office:office" xmlns:r="http://schemas.openxmlformats.org/officeDocument/2006/relationships" xmlns:m="http://schemas.openxmlformats.org/officeDocument/2006/math" xmlns:v="urn:schemas-microsoft-com:vml" xmlns:wp14="http://schemas.microsoft.com/office/word/2010/wordprocessingDrawing" xmlns:wp="http://schemas.openxmlformats.org/drawingml/2006/wordprocessingDrawing" xmlns:w10="urn:schemas-microsoft-com:office:word" xmlns:w="http://schemas.openxmlformats.org/wordprocessingml/2006/main" xmlns:w14="http://schemas.microsoft.com/office/word/2010/wordml" xmlns:w15="http://schemas.microsoft.com/office/word/2012/wordml" xmlns:wpg="http://schemas.microsoft.com/office/word/2010/wordprocessingGroup" xmlns:wpi="http://schemas.microsoft.com/office/word/2010/wordprocessingInk" xmlns:wne="http://schemas.microsoft.com/office/word/2006/wordml" xmlns:wps="http://schemas.microsoft.com/office/word/2010/wordprocessingShape" mc:Ignorable="w14 w15 wp14">
+<w:numbering xmlns:wpc="http://schemas.microsoft.com/office/word/2010/wordprocessingCanvas" xmlns:cx="http://schemas.microsoft.com/office/drawing/2014/chartex" xmlns:cx1="http://schemas.microsoft.com/office/drawing/2015/9/8/chartex" xmlns:mc="http://schemas.openxmlformats.org/markup-compatibility/2006" xmlns:o="urn:schemas-microsoft-com:office:office" xmlns:r="http://schemas.openxmlformats.org/officeDocument/2006/relationships" xmlns:m="http://schemas.openxmlformats.org/officeDocument/2006/math" xmlns:v="urn:schemas-microsoft-com:vml" xmlns:wp14="http://schemas.microsoft.com/office/word/2010/wordprocessingDrawing" xmlns:wp="http://schemas.openxmlformats.org/drawingml/2006/wordprocessingDrawing" xmlns:w10="urn:schemas-microsoft-com:office:word" xmlns:w="http://schemas.openxmlformats.org/wordprocessingml/2006/main" xmlns:w14="http://schemas.microsoft.com/office/word/2010/wordml" xmlns:w15="http://schemas.microsoft.com/office/word/2012/wordml" xmlns:w16se="http://schemas.microsoft.com/office/word/2015/wordml/symex" xmlns:wpg="http://schemas.microsoft.com/office/word/2010/wordprocessingGroup" xmlns:wpi="http://schemas.microsoft.com/office/word/2010/wordprocessingInk" xmlns:wne="http://schemas.microsoft.com/office/word/2006/wordml" xmlns:wps="http://schemas.microsoft.com/office/word/2010/wordprocessingShape" mc:Ignorable="w14 w15 w16se wp14">
   <w:abstractNum w:abstractNumId="0" w15:restartNumberingAfterBreak="0">
     <w:nsid w:val="01183055"/>
     <w:multiLevelType w:val="hybridMultilevel"/>
@@ -7649,7 +7643,7 @@
 </file>
 
 <file path=word/styles.xml><?xml version="1.0" encoding="utf-8"?>
-<w:styles xmlns:mc="http://schemas.openxmlformats.org/markup-compatibility/2006" xmlns:r="http://schemas.openxmlformats.org/officeDocument/2006/relationships" xmlns:w="http://schemas.openxmlformats.org/wordprocessingml/2006/main" xmlns:w14="http://schemas.microsoft.com/office/word/2010/wordml" xmlns:w15="http://schemas.microsoft.com/office/word/2012/wordml" mc:Ignorable="w14 w15">
+<w:styles xmlns:mc="http://schemas.openxmlformats.org/markup-compatibility/2006" xmlns:r="http://schemas.openxmlformats.org/officeDocument/2006/relationships" xmlns:w="http://schemas.openxmlformats.org/wordprocessingml/2006/main" xmlns:w14="http://schemas.microsoft.com/office/word/2010/wordml" xmlns:w15="http://schemas.microsoft.com/office/word/2012/wordml" xmlns:w16se="http://schemas.microsoft.com/office/word/2015/wordml/symex" mc:Ignorable="w14 w15 w16se">
   <w:docDefaults>
     <w:rPrDefault>
       <w:rPr>
@@ -8566,7 +8560,7 @@
 </file>
 
 <file path=customXml/itemProps1.xml><?xml version="1.0" encoding="utf-8"?>
-<ds:datastoreItem xmlns:ds="http://schemas.openxmlformats.org/officeDocument/2006/customXml" ds:itemID="{9611EA53-9E7A-48D6-A755-7D6647CD70A3}">
+<ds:datastoreItem xmlns:ds="http://schemas.openxmlformats.org/officeDocument/2006/customXml" ds:itemID="{20E1A782-8E7C-4A2B-BDD1-A23B16210561}">
   <ds:schemaRefs>
     <ds:schemaRef ds:uri="http://schemas.openxmlformats.org/officeDocument/2006/bibliography"/>
   </ds:schemaRefs>

</xml_diff>